<commit_message>
Resume Commited on main
</commit_message>
<xml_diff>
--- a/Chinmaya_Polai_Resume.docx
+++ b/Chinmaya_Polai_Resume.docx
@@ -238,17 +238,7 @@
                 <w:szCs w:val="18"/>
                 <w:shd w:val="clear" w:color="auto" w:fill="FFFFFF"/>
               </w:rPr>
-              <w:t>Database &amp; ETL Engineer with 9</w:t>
-            </w:r>
-            <w:r>
-              <w:rPr>
-                <w:rFonts w:ascii="Tahoma" w:hAnsi="Tahoma" w:cs="Tahoma"/>
-                <w:color w:val="0D0D0D"/>
-                <w:sz w:val="18"/>
-                <w:szCs w:val="18"/>
-                <w:shd w:val="clear" w:color="auto" w:fill="FFFFFF"/>
-              </w:rPr>
-              <w:t>.5</w:t>
+              <w:t>Database &amp; ETL Engineer with 10</w:t>
             </w:r>
             <w:bookmarkStart w:id="0" w:name="_GoBack"/>
             <w:bookmarkEnd w:id="0"/>
@@ -9556,7 +9546,7 @@
 </file>
 
 <file path=customXml/itemProps1.xml><?xml version="1.0" encoding="utf-8"?>
-<ds:datastoreItem xmlns:ds="http://schemas.openxmlformats.org/officeDocument/2006/customXml" ds:itemID="{A81768C0-5AFB-4695-B5CE-BCCC4EB0AFD7}">
+<ds:datastoreItem xmlns:ds="http://schemas.openxmlformats.org/officeDocument/2006/customXml" ds:itemID="{AE2A1305-98C4-416C-B224-2EB4ACAAD720}">
   <ds:schemaRefs>
     <ds:schemaRef ds:uri="http://schemas.openxmlformats.org/officeDocument/2006/bibliography"/>
   </ds:schemaRefs>

</xml_diff>

<commit_message>
Resume Commited on Fencing
</commit_message>
<xml_diff>
--- a/Chinmaya_Polai_Resume.docx
+++ b/Chinmaya_Polai_Resume.docx
@@ -238,17 +238,7 @@
                 <w:szCs w:val="18"/>
                 <w:shd w:val="clear" w:color="auto" w:fill="FFFFFF"/>
               </w:rPr>
-              <w:t>Database &amp; ETL Engineer with 9</w:t>
-            </w:r>
-            <w:r>
-              <w:rPr>
-                <w:rFonts w:ascii="Tahoma" w:hAnsi="Tahoma" w:cs="Tahoma"/>
-                <w:color w:val="0D0D0D"/>
-                <w:sz w:val="18"/>
-                <w:szCs w:val="18"/>
-                <w:shd w:val="clear" w:color="auto" w:fill="FFFFFF"/>
-              </w:rPr>
-              <w:t>.5</w:t>
+              <w:t>Database &amp; ETL Engineer with 10</w:t>
             </w:r>
             <w:bookmarkStart w:id="0" w:name="_GoBack"/>
             <w:bookmarkEnd w:id="0"/>
@@ -9556,7 +9546,7 @@
 </file>
 
 <file path=customXml/itemProps1.xml><?xml version="1.0" encoding="utf-8"?>
-<ds:datastoreItem xmlns:ds="http://schemas.openxmlformats.org/officeDocument/2006/customXml" ds:itemID="{A81768C0-5AFB-4695-B5CE-BCCC4EB0AFD7}">
+<ds:datastoreItem xmlns:ds="http://schemas.openxmlformats.org/officeDocument/2006/customXml" ds:itemID="{5FF8CCEB-5A0C-4563-811D-15CEC38E98EC}">
   <ds:schemaRefs>
     <ds:schemaRef ds:uri="http://schemas.openxmlformats.org/officeDocument/2006/bibliography"/>
   </ds:schemaRefs>

</xml_diff>